<commit_message>
Added one more thing to the Deployment Plan
</commit_message>
<xml_diff>
--- a/Deployment Plan.docx
+++ b/Deployment Plan.docx
@@ -1099,6 +1099,22 @@
         </w:rPr>
         <w:t>application and an overview of the most important sections of the code</w:t>
       </w:r>
+      <w:r>
+        <w:rPr>
+          <w:sz w:val="24"/>
+          <w:szCs w:val="24"/>
+        </w:rPr>
+        <w:t>, as well as i</w:t>
+      </w:r>
+      <w:bookmarkStart w:id="0" w:name="_GoBack"/>
+      <w:bookmarkEnd w:id="0"/>
+      <w:r>
+        <w:rPr>
+          <w:sz w:val="24"/>
+          <w:szCs w:val="24"/>
+        </w:rPr>
+        <w:t>nstructions for making frequent backups of databases and how to restore from a backup in the event of a failure</w:t>
+      </w:r>
     </w:p>
     <w:p>
       <w:pPr>
@@ -1169,7 +1185,7 @@
           <w:szCs w:val="24"/>
         </w:rPr>
       </w:pPr>
-      <w:bookmarkStart w:id="0" w:name="_Hlk37131784"/>
+      <w:bookmarkStart w:id="1" w:name="_Hlk37131784"/>
       <w:r>
         <w:rPr>
           <w:sz w:val="24"/>
@@ -1177,7 +1193,7 @@
         </w:rPr>
         <w:t>PRODUCT USAGE</w:t>
       </w:r>
-      <w:bookmarkEnd w:id="0"/>
+      <w:bookmarkEnd w:id="1"/>
     </w:p>
     <w:p>
       <w:pPr>
@@ -1276,16 +1292,7 @@
           <w:sz w:val="24"/>
           <w:szCs w:val="24"/>
         </w:rPr>
-        <w:t xml:space="preserve">Once logged in, click on the PLAY! button at </w:t>
-      </w:r>
-      <w:bookmarkStart w:id="1" w:name="_GoBack"/>
-      <w:bookmarkEnd w:id="1"/>
-      <w:r>
-        <w:rPr>
-          <w:sz w:val="24"/>
-          <w:szCs w:val="24"/>
-        </w:rPr>
-        <w:t>the top of the screen or on the home page, and follow the instructions to play the game</w:t>
+        <w:t>Once logged in, click on the PLAY! button at the top of the screen or on the home page, and follow the instructions to play the game</w:t>
       </w:r>
     </w:p>
     <w:sectPr>

</xml_diff>